<commit_message>
Deployed a3756596 with MkDocs version: 1.6.1
</commit_message>
<xml_diff>
--- a/408/4085-OS/3-Mem/psets/P3-PageReplacement/assets/page-replacement-tables.docx
+++ b/408/4085-OS/3-Mem/psets/P3-PageReplacement/assets/page-replacement-tables.docx
@@ -6,7 +6,7 @@
       <w:pPr>
         <w:jc w:val="center"/>
         <w:rPr>
-          <w:rFonts w:ascii="Garamond" w:hAnsi="Garamond"/>
+          <w:rFonts w:ascii="Garamond" w:hAnsi="Garamond" w:hint="eastAsia"/>
           <w:b/>
           <w:bCs/>
           <w:sz w:val="44"/>
@@ -37,13 +37,80 @@
         <w:t>Algorithms</w:t>
       </w:r>
     </w:p>
-    <w:p>
-      <w:pPr>
-        <w:rPr>
-          <w:lang w:val="en-US"/>
-        </w:rPr>
-      </w:pPr>
-    </w:p>
+    <w:tbl>
+      <w:tblPr>
+        <w:tblStyle w:val="TableGrid"/>
+        <w:tblW w:w="0" w:type="auto"/>
+        <w:tblLook w:val="04A0" w:firstRow="1" w:lastRow="0" w:firstColumn="1" w:lastColumn="0" w:noHBand="0" w:noVBand="1"/>
+      </w:tblPr>
+      <w:tblGrid>
+        <w:gridCol w:w="669"/>
+        <w:gridCol w:w="598"/>
+        <w:gridCol w:w="1100"/>
+      </w:tblGrid>
+      <w:tr>
+        <w:tc>
+          <w:tcPr>
+            <w:tcW w:w="0" w:type="auto"/>
+          </w:tcPr>
+          <w:p>
+            <w:pPr>
+              <w:pStyle w:val="Caption"/>
+              <w:keepNext/>
+              <w:rPr>
+                <w:rFonts w:ascii="Garamond" w:hAnsi="Garamond" w:hint="eastAsia"/>
+              </w:rPr>
+            </w:pPr>
+            <w:r>
+              <w:rPr>
+                <w:rFonts w:ascii="Garamond" w:hAnsi="Garamond" w:hint="eastAsia"/>
+              </w:rPr>
+              <w:t>FIFO</w:t>
+            </w:r>
+          </w:p>
+        </w:tc>
+        <w:tc>
+          <w:tcPr>
+            <w:tcW w:w="0" w:type="auto"/>
+          </w:tcPr>
+          <w:p>
+            <w:pPr>
+              <w:pStyle w:val="Caption"/>
+              <w:keepNext/>
+              <w:rPr>
+                <w:rFonts w:ascii="Garamond" w:hAnsi="Garamond" w:hint="eastAsia"/>
+              </w:rPr>
+            </w:pPr>
+            <w:r>
+              <w:rPr>
+                <w:rFonts w:ascii="Garamond" w:hAnsi="Garamond" w:hint="eastAsia"/>
+              </w:rPr>
+              <w:t>LRU</w:t>
+            </w:r>
+          </w:p>
+        </w:tc>
+        <w:tc>
+          <w:tcPr>
+            <w:tcW w:w="0" w:type="auto"/>
+          </w:tcPr>
+          <w:p>
+            <w:pPr>
+              <w:pStyle w:val="Caption"/>
+              <w:keepNext/>
+              <w:rPr>
+                <w:rFonts w:ascii="Garamond" w:hAnsi="Garamond" w:hint="eastAsia"/>
+              </w:rPr>
+            </w:pPr>
+            <w:r>
+              <w:rPr>
+                <w:rFonts w:ascii="Garamond" w:hAnsi="Garamond" w:hint="eastAsia"/>
+              </w:rPr>
+              <w:t>OPT/MIN</w:t>
+            </w:r>
+          </w:p>
+        </w:tc>
+      </w:tr>
+    </w:tbl>
     <w:p>
       <w:pPr>
         <w:pStyle w:val="Caption"/>
@@ -69,7 +136,21 @@
         <w:rPr>
           <w:rFonts w:ascii="Garamond" w:hAnsi="Garamond"/>
         </w:rPr>
-        <w:t xml:space="preserve"> 3 Page Frames</w:t>
+        <w:t xml:space="preserve"> </w:t>
+      </w:r>
+      <w:r>
+        <w:rPr>
+          <w:rFonts w:ascii="Garamond" w:hAnsi="Garamond"/>
+          <w:b/>
+          <w:bCs/>
+        </w:rPr>
+        <w:t>3</w:t>
+      </w:r>
+      <w:r>
+        <w:rPr>
+          <w:rFonts w:ascii="Garamond" w:hAnsi="Garamond"/>
+        </w:rPr>
+        <w:t xml:space="preserve"> Page Frames</w:t>
       </w:r>
     </w:p>
     <w:tbl>
@@ -118,13 +199,23 @@
           </w:tcPr>
           <w:p>
             <w:pPr>
-              <w:rPr>
-                <w:rFonts w:ascii="Garamond" w:hAnsi="Garamond"/>
+              <w:jc w:val="right"/>
+              <w:rPr>
+                <w:rFonts w:ascii="Garamond" w:hAnsi="Garamond" w:hint="eastAsia"/>
                 <w:i/>
                 <w:iCs/>
                 <w:lang w:val="en-US"/>
               </w:rPr>
             </w:pPr>
+            <w:r>
+              <w:rPr>
+                <w:rFonts w:ascii="Garamond" w:hAnsi="Garamond" w:hint="eastAsia"/>
+                <w:i/>
+                <w:iCs/>
+                <w:lang w:val="en-US"/>
+              </w:rPr>
+              <w:t>T /</w:t>
+            </w:r>
             <w:r>
               <w:rPr>
                 <w:rFonts w:ascii="Garamond" w:hAnsi="Garamond"/>
@@ -655,6 +746,7 @@
           </w:tcPr>
           <w:p>
             <w:pPr>
+              <w:jc w:val="right"/>
               <w:rPr>
                 <w:rFonts w:ascii="Garamond" w:hAnsi="Garamond"/>
                 <w:i/>
@@ -1039,6 +1131,13 @@
             </w:pPr>
             <w:r>
               <w:rPr>
+                <w:rFonts w:ascii="Garamond" w:hAnsi="Garamond" w:hint="eastAsia"/>
+                <w:lang w:val="en-US"/>
+              </w:rPr>
+              <w:t xml:space="preserve">Mem </w:t>
+            </w:r>
+            <w:r>
+              <w:rPr>
                 <w:rFonts w:ascii="Garamond" w:hAnsi="Garamond"/>
                 <w:lang w:val="en-US"/>
               </w:rPr>
@@ -1391,6 +1490,13 @@
             </w:pPr>
             <w:r>
               <w:rPr>
+                <w:rFonts w:ascii="Garamond" w:hAnsi="Garamond" w:hint="eastAsia"/>
+                <w:lang w:val="en-US"/>
+              </w:rPr>
+              <w:t xml:space="preserve">Mem </w:t>
+            </w:r>
+            <w:r>
+              <w:rPr>
                 <w:rFonts w:ascii="Garamond" w:hAnsi="Garamond"/>
                 <w:lang w:val="en-US"/>
               </w:rPr>
@@ -1687,6 +1793,13 @@
             </w:pPr>
             <w:r>
               <w:rPr>
+                <w:rFonts w:ascii="Garamond" w:hAnsi="Garamond" w:hint="eastAsia"/>
+                <w:lang w:val="en-US"/>
+              </w:rPr>
+              <w:t xml:space="preserve">Mem </w:t>
+            </w:r>
+            <w:r>
+              <w:rPr>
                 <w:rFonts w:ascii="Garamond" w:hAnsi="Garamond"/>
                 <w:lang w:val="en-US"/>
               </w:rPr>
@@ -2816,6 +2929,7 @@
     <w:p>
       <w:pPr>
         <w:rPr>
+          <w:rFonts w:ascii="Garamond" w:hAnsi="Garamond"/>
           <w:lang w:val="en-US"/>
         </w:rPr>
       </w:pPr>
@@ -2823,19 +2937,265 @@
     <w:p>
       <w:pPr>
         <w:rPr>
+          <w:rFonts w:ascii="Garamond" w:hAnsi="Garamond" w:hint="eastAsia"/>
           <w:lang w:val="en-US"/>
         </w:rPr>
       </w:pPr>
     </w:p>
     <w:p>
       <w:pPr>
-        <w:jc w:val="center"/>
+        <w:rPr>
+          <w:rFonts w:hint="eastAsia"/>
+          <w:lang w:val="en-US"/>
+        </w:rPr>
+      </w:pPr>
+      <w:r>
+        <w:rPr>
+          <w:rFonts w:ascii="Garamond" w:hAnsi="Garamond"/>
+          <w:lang w:val="en-US"/>
+        </w:rPr>
+        <w:t>Sequence</w:t>
+      </w:r>
+      <w:r>
+        <w:rPr>
+          <w:rFonts w:ascii="Garamond" w:hAnsi="Garamond" w:hint="eastAsia"/>
+          <w:lang w:val="en-US"/>
+        </w:rPr>
+        <w:t xml:space="preserve"> /T</w:t>
+      </w:r>
+      <w:r>
+        <w:rPr>
+          <w:rFonts w:ascii="Garamond" w:hAnsi="Garamond" w:hint="eastAsia"/>
+          <w:lang w:val="en-US"/>
+        </w:rPr>
+        <w:t xml:space="preserve">: </w:t>
+      </w:r>
+      <w:r>
+        <w:rPr>
+          <w:rFonts w:ascii="Garamond" w:hAnsi="Garamond" w:hint="eastAsia"/>
+          <w:lang w:val="en-US"/>
+        </w:rPr>
+        <w:t>页面访问序列</w:t>
+      </w:r>
+      <w:r>
+        <w:rPr>
+          <w:rFonts w:ascii="Garamond" w:hAnsi="Garamond" w:hint="eastAsia"/>
+          <w:lang w:val="en-US"/>
+        </w:rPr>
+        <w:t xml:space="preserve"> </w:t>
+      </w:r>
+      <w:r>
+        <w:rPr>
+          <w:rFonts w:ascii="Garamond" w:hAnsi="Garamond" w:hint="eastAsia"/>
+          <w:lang w:val="en-US"/>
+        </w:rPr>
+        <w:t xml:space="preserve">| </w:t>
+      </w:r>
+      <w:r>
+        <w:rPr>
+          <w:rFonts w:ascii="Garamond" w:hAnsi="Garamond" w:hint="eastAsia"/>
+          <w:lang w:val="en-US"/>
+        </w:rPr>
+        <w:t xml:space="preserve">Frame: </w:t>
+      </w:r>
+      <w:r>
+        <w:rPr>
+          <w:rFonts w:ascii="Garamond" w:hAnsi="Garamond" w:hint="eastAsia"/>
+          <w:lang w:val="en-US"/>
+        </w:rPr>
+        <w:t>内存物理块</w:t>
+      </w:r>
+      <w:r>
+        <w:rPr>
+          <w:rFonts w:ascii="Garamond" w:hAnsi="Garamond" w:hint="eastAsia"/>
+          <w:lang w:val="en-US"/>
+        </w:rPr>
+        <w:t xml:space="preserve"> </w:t>
+      </w:r>
+      <w:r>
+        <w:rPr>
+          <w:rFonts w:ascii="Garamond" w:hAnsi="Garamond" w:hint="eastAsia"/>
+          <w:lang w:val="en-US"/>
+        </w:rPr>
+        <w:t xml:space="preserve">| </w:t>
+      </w:r>
+      <w:r>
+        <w:rPr>
+          <w:rFonts w:ascii="Garamond" w:hAnsi="Garamond" w:hint="eastAsia"/>
+          <w:lang w:val="en-US"/>
+        </w:rPr>
+        <w:t xml:space="preserve">Page Faults: </w:t>
+      </w:r>
+      <w:r>
+        <w:rPr>
+          <w:rFonts w:ascii="Garamond" w:hAnsi="Garamond" w:hint="eastAsia"/>
+          <w:lang w:val="en-US"/>
+        </w:rPr>
+        <w:t>缺页中断</w:t>
+      </w:r>
+      <w:r>
+        <w:rPr>
+          <w:rFonts w:ascii="Garamond" w:hAnsi="Garamond" w:hint="eastAsia"/>
+          <w:lang w:val="en-US"/>
+        </w:rPr>
+        <w:t xml:space="preserve"> | Page Replacements: </w:t>
+      </w:r>
+      <w:r>
+        <w:rPr>
+          <w:rFonts w:ascii="Garamond" w:hAnsi="Garamond" w:hint="eastAsia"/>
+          <w:lang w:val="en-US"/>
+        </w:rPr>
+        <w:t>页面置换</w:t>
+      </w:r>
+      <w:r>
+        <w:rPr>
+          <w:rFonts w:ascii="Garamond" w:hAnsi="Garamond" w:hint="eastAsia"/>
+          <w:lang w:val="en-US"/>
+        </w:rPr>
+        <w:t xml:space="preserve"> </w:t>
+      </w:r>
+      <w:r>
+        <w:rPr>
+          <w:rFonts w:ascii="Garamond" w:hAnsi="Garamond" w:hint="eastAsia"/>
+          <w:lang w:val="en-US"/>
+        </w:rPr>
+        <w:t xml:space="preserve">| </w:t>
+      </w:r>
+      <w:r>
+        <w:rPr>
+          <w:rFonts w:ascii="Garamond" w:hAnsi="Garamond" w:hint="eastAsia"/>
+          <w:lang w:val="en-US"/>
+        </w:rPr>
+        <w:t xml:space="preserve">Miss Ratio: </w:t>
+      </w:r>
+      <w:r>
+        <w:rPr>
+          <w:rFonts w:ascii="Garamond" w:hAnsi="Garamond" w:hint="eastAsia"/>
+          <w:lang w:val="en-US"/>
+        </w:rPr>
+        <w:t>缺页率</w:t>
+      </w:r>
+      <w:r>
+        <w:rPr>
+          <w:rFonts w:ascii="Garamond" w:hAnsi="Garamond" w:hint="eastAsia"/>
+          <w:lang w:val="en-US"/>
+        </w:rPr>
+        <w:t xml:space="preserve"> </w:t>
+      </w:r>
+      <w:r>
+        <w:rPr>
+          <w:rFonts w:ascii="Garamond" w:hAnsi="Garamond" w:hint="eastAsia"/>
+          <w:lang w:val="en-US"/>
+        </w:rPr>
+        <w:t>|</w:t>
+      </w:r>
+      <w:r>
+        <w:rPr>
+          <w:rFonts w:ascii="Garamond" w:hAnsi="Garamond" w:hint="eastAsia"/>
+          <w:lang w:val="en-US"/>
+        </w:rPr>
+        <w:t xml:space="preserve"> </w:t>
+      </w:r>
+      <w:r>
+        <w:rPr>
+          <w:rFonts w:ascii="Garamond" w:hAnsi="Garamond" w:hint="eastAsia"/>
+          <w:b/>
+          <w:bCs/>
+          <w:lang w:val="en-US"/>
+        </w:rPr>
+        <w:t>请求分页式虚拟存储管理</w:t>
+      </w:r>
+    </w:p>
+    <w:p>
+      <w:pPr>
         <w:rPr>
           <w:rFonts w:ascii="Garamond" w:hAnsi="Garamond"/>
           <w:lang w:val="en-US"/>
         </w:rPr>
       </w:pPr>
     </w:p>
+    <w:p>
+      <w:pPr>
+        <w:rPr>
+          <w:rFonts w:ascii="Garamond" w:hAnsi="Garamond" w:hint="eastAsia"/>
+          <w:lang w:val="en-US"/>
+        </w:rPr>
+      </w:pPr>
+    </w:p>
+    <w:tbl>
+      <w:tblPr>
+        <w:tblStyle w:val="TableGrid"/>
+        <w:tblW w:w="0" w:type="auto"/>
+        <w:tblLook w:val="04A0" w:firstRow="1" w:lastRow="0" w:firstColumn="1" w:lastColumn="0" w:noHBand="0" w:noVBand="1"/>
+      </w:tblPr>
+      <w:tblGrid>
+        <w:gridCol w:w="669"/>
+        <w:gridCol w:w="598"/>
+        <w:gridCol w:w="1100"/>
+      </w:tblGrid>
+      <w:tr>
+        <w:tc>
+          <w:tcPr>
+            <w:tcW w:w="0" w:type="auto"/>
+          </w:tcPr>
+          <w:p>
+            <w:pPr>
+              <w:pStyle w:val="Caption"/>
+              <w:keepNext/>
+              <w:rPr>
+                <w:rFonts w:ascii="Garamond" w:hAnsi="Garamond" w:hint="eastAsia"/>
+              </w:rPr>
+            </w:pPr>
+            <w:r>
+              <w:rPr>
+                <w:rFonts w:ascii="Garamond" w:hAnsi="Garamond" w:hint="eastAsia"/>
+              </w:rPr>
+              <w:t>FIFO</w:t>
+            </w:r>
+          </w:p>
+        </w:tc>
+        <w:tc>
+          <w:tcPr>
+            <w:tcW w:w="0" w:type="auto"/>
+          </w:tcPr>
+          <w:p>
+            <w:pPr>
+              <w:pStyle w:val="Caption"/>
+              <w:keepNext/>
+              <w:rPr>
+                <w:rFonts w:ascii="Garamond" w:hAnsi="Garamond" w:hint="eastAsia"/>
+              </w:rPr>
+            </w:pPr>
+            <w:r>
+              <w:rPr>
+                <w:rFonts w:ascii="Garamond" w:hAnsi="Garamond" w:hint="eastAsia"/>
+              </w:rPr>
+              <w:t>LRU</w:t>
+            </w:r>
+          </w:p>
+        </w:tc>
+        <w:tc>
+          <w:tcPr>
+            <w:tcW w:w="0" w:type="auto"/>
+          </w:tcPr>
+          <w:p>
+            <w:pPr>
+              <w:pStyle w:val="Caption"/>
+              <w:keepNext/>
+              <w:rPr>
+                <w:rFonts w:ascii="Garamond" w:hAnsi="Garamond" w:hint="eastAsia"/>
+              </w:rPr>
+            </w:pPr>
+            <w:r>
+              <w:rPr>
+                <w:rFonts w:ascii="Garamond" w:hAnsi="Garamond" w:hint="eastAsia"/>
+              </w:rPr>
+              <w:t>OPT/MIN</w:t>
+            </w:r>
+          </w:p>
+        </w:tc>
+      </w:tr>
+    </w:tbl>
     <w:p>
       <w:pPr>
         <w:pStyle w:val="Caption"/>
@@ -2861,7 +3221,21 @@
         <w:rPr>
           <w:rFonts w:ascii="Garamond" w:hAnsi="Garamond"/>
         </w:rPr>
-        <w:t xml:space="preserve"> 4 Page Frames</w:t>
+        <w:t xml:space="preserve"> </w:t>
+      </w:r>
+      <w:r>
+        <w:rPr>
+          <w:rFonts w:ascii="Garamond" w:hAnsi="Garamond"/>
+          <w:b/>
+          <w:bCs/>
+        </w:rPr>
+        <w:t>4</w:t>
+      </w:r>
+      <w:r>
+        <w:rPr>
+          <w:rFonts w:ascii="Garamond" w:hAnsi="Garamond"/>
+        </w:rPr>
+        <w:t xml:space="preserve"> Page Frames</w:t>
       </w:r>
     </w:p>
     <w:tbl>
@@ -2910,6 +3284,7 @@
           </w:tcPr>
           <w:p>
             <w:pPr>
+              <w:jc w:val="right"/>
               <w:rPr>
                 <w:rFonts w:ascii="Garamond" w:hAnsi="Garamond"/>
                 <w:i/>
@@ -2917,6 +3292,15 @@
                 <w:lang w:val="en-US"/>
               </w:rPr>
             </w:pPr>
+            <w:r>
+              <w:rPr>
+                <w:rFonts w:ascii="Garamond" w:hAnsi="Garamond" w:hint="eastAsia"/>
+                <w:i/>
+                <w:iCs/>
+                <w:lang w:val="en-US"/>
+              </w:rPr>
+              <w:t>T /</w:t>
+            </w:r>
             <w:r>
               <w:rPr>
                 <w:rFonts w:ascii="Garamond" w:hAnsi="Garamond"/>
@@ -3447,6 +3831,7 @@
           </w:tcPr>
           <w:p>
             <w:pPr>
+              <w:jc w:val="right"/>
               <w:rPr>
                 <w:rFonts w:ascii="Garamond" w:hAnsi="Garamond"/>
                 <w:i/>
@@ -3831,6 +4216,13 @@
             </w:pPr>
             <w:r>
               <w:rPr>
+                <w:rFonts w:ascii="Garamond" w:hAnsi="Garamond" w:hint="eastAsia"/>
+                <w:lang w:val="en-US"/>
+              </w:rPr>
+              <w:t xml:space="preserve">Mem </w:t>
+            </w:r>
+            <w:r>
+              <w:rPr>
                 <w:rFonts w:ascii="Garamond" w:hAnsi="Garamond"/>
                 <w:lang w:val="en-US"/>
               </w:rPr>
@@ -4183,6 +4575,13 @@
             </w:pPr>
             <w:r>
               <w:rPr>
+                <w:rFonts w:ascii="Garamond" w:hAnsi="Garamond" w:hint="eastAsia"/>
+                <w:lang w:val="en-US"/>
+              </w:rPr>
+              <w:t xml:space="preserve">Mem </w:t>
+            </w:r>
+            <w:r>
+              <w:rPr>
                 <w:rFonts w:ascii="Garamond" w:hAnsi="Garamond"/>
                 <w:lang w:val="en-US"/>
               </w:rPr>
@@ -4479,6 +4878,13 @@
             </w:pPr>
             <w:r>
               <w:rPr>
+                <w:rFonts w:ascii="Garamond" w:hAnsi="Garamond" w:hint="eastAsia"/>
+                <w:lang w:val="en-US"/>
+              </w:rPr>
+              <w:t xml:space="preserve">Mem </w:t>
+            </w:r>
+            <w:r>
+              <w:rPr>
                 <w:rFonts w:ascii="Garamond" w:hAnsi="Garamond"/>
                 <w:lang w:val="en-US"/>
               </w:rPr>
@@ -4776,6 +5182,13 @@
             </w:pPr>
             <w:r>
               <w:rPr>
+                <w:rFonts w:ascii="Garamond" w:hAnsi="Garamond" w:hint="eastAsia"/>
+                <w:lang w:val="en-US"/>
+              </w:rPr>
+              <w:t xml:space="preserve">Mem </w:t>
+            </w:r>
+            <w:r>
+              <w:rPr>
                 <w:rFonts w:ascii="Garamond" w:hAnsi="Garamond"/>
                 <w:lang w:val="en-US"/>
               </w:rPr>
@@ -5960,16 +6373,25 @@
     </w:tbl>
     <w:p>
       <w:pPr>
+        <w:tabs>
+          <w:tab w:val="left" w:pos="13453"/>
+        </w:tabs>
         <w:rPr>
           <w:lang w:val="en-US"/>
         </w:rPr>
       </w:pPr>
+      <w:r>
+        <w:rPr>
+          <w:lang w:val="en-US"/>
+        </w:rPr>
+        <w:tab/>
+      </w:r>
     </w:p>
     <w:p>
       <w:pPr>
         <w:jc w:val="center"/>
         <w:rPr>
-          <w:rFonts w:ascii="Garamond" w:hAnsi="Garamond"/>
+          <w:rFonts w:ascii="Garamond" w:hAnsi="Garamond" w:hint="eastAsia"/>
           <w:b/>
           <w:bCs/>
           <w:sz w:val="44"/>
@@ -6007,13 +6429,80 @@
         <w:t>Algorithms</w:t>
       </w:r>
     </w:p>
-    <w:p>
-      <w:pPr>
-        <w:rPr>
-          <w:lang w:val="en-US"/>
-        </w:rPr>
-      </w:pPr>
-    </w:p>
+    <w:tbl>
+      <w:tblPr>
+        <w:tblStyle w:val="TableGrid"/>
+        <w:tblW w:w="0" w:type="auto"/>
+        <w:tblLook w:val="04A0" w:firstRow="1" w:lastRow="0" w:firstColumn="1" w:lastColumn="0" w:noHBand="0" w:noVBand="1"/>
+      </w:tblPr>
+      <w:tblGrid>
+        <w:gridCol w:w="669"/>
+        <w:gridCol w:w="598"/>
+        <w:gridCol w:w="1100"/>
+      </w:tblGrid>
+      <w:tr>
+        <w:tc>
+          <w:tcPr>
+            <w:tcW w:w="0" w:type="auto"/>
+          </w:tcPr>
+          <w:p>
+            <w:pPr>
+              <w:pStyle w:val="Caption"/>
+              <w:keepNext/>
+              <w:rPr>
+                <w:rFonts w:ascii="Garamond" w:hAnsi="Garamond" w:hint="eastAsia"/>
+              </w:rPr>
+            </w:pPr>
+            <w:r>
+              <w:rPr>
+                <w:rFonts w:ascii="Garamond" w:hAnsi="Garamond" w:hint="eastAsia"/>
+              </w:rPr>
+              <w:t>FIFO</w:t>
+            </w:r>
+          </w:p>
+        </w:tc>
+        <w:tc>
+          <w:tcPr>
+            <w:tcW w:w="0" w:type="auto"/>
+          </w:tcPr>
+          <w:p>
+            <w:pPr>
+              <w:pStyle w:val="Caption"/>
+              <w:keepNext/>
+              <w:rPr>
+                <w:rFonts w:ascii="Garamond" w:hAnsi="Garamond" w:hint="eastAsia"/>
+              </w:rPr>
+            </w:pPr>
+            <w:r>
+              <w:rPr>
+                <w:rFonts w:ascii="Garamond" w:hAnsi="Garamond" w:hint="eastAsia"/>
+              </w:rPr>
+              <w:t>LRU</w:t>
+            </w:r>
+          </w:p>
+        </w:tc>
+        <w:tc>
+          <w:tcPr>
+            <w:tcW w:w="0" w:type="auto"/>
+          </w:tcPr>
+          <w:p>
+            <w:pPr>
+              <w:pStyle w:val="Caption"/>
+              <w:keepNext/>
+              <w:rPr>
+                <w:rFonts w:ascii="Garamond" w:hAnsi="Garamond" w:hint="eastAsia"/>
+              </w:rPr>
+            </w:pPr>
+            <w:r>
+              <w:rPr>
+                <w:rFonts w:ascii="Garamond" w:hAnsi="Garamond" w:hint="eastAsia"/>
+              </w:rPr>
+              <w:t>OPT/MIN</w:t>
+            </w:r>
+          </w:p>
+        </w:tc>
+      </w:tr>
+    </w:tbl>
     <w:p>
       <w:pPr>
         <w:pStyle w:val="Caption"/>
@@ -6039,7 +6528,21 @@
         <w:rPr>
           <w:rFonts w:ascii="Garamond" w:hAnsi="Garamond"/>
         </w:rPr>
-        <w:t xml:space="preserve"> 3 Page Frames</w:t>
+        <w:t xml:space="preserve"> </w:t>
+      </w:r>
+      <w:r>
+        <w:rPr>
+          <w:rFonts w:ascii="Garamond" w:hAnsi="Garamond"/>
+          <w:b/>
+          <w:bCs/>
+        </w:rPr>
+        <w:t>3</w:t>
+      </w:r>
+      <w:r>
+        <w:rPr>
+          <w:rFonts w:ascii="Garamond" w:hAnsi="Garamond"/>
+        </w:rPr>
+        <w:t xml:space="preserve"> Page Frames</w:t>
       </w:r>
     </w:p>
     <w:tbl>
@@ -6088,13 +6591,23 @@
           </w:tcPr>
           <w:p>
             <w:pPr>
-              <w:rPr>
-                <w:rFonts w:ascii="Garamond" w:hAnsi="Garamond"/>
+              <w:jc w:val="right"/>
+              <w:rPr>
+                <w:rFonts w:ascii="Garamond" w:hAnsi="Garamond" w:hint="eastAsia"/>
                 <w:i/>
                 <w:iCs/>
                 <w:lang w:val="en-US"/>
               </w:rPr>
             </w:pPr>
+            <w:r>
+              <w:rPr>
+                <w:rFonts w:ascii="Garamond" w:hAnsi="Garamond" w:hint="eastAsia"/>
+                <w:i/>
+                <w:iCs/>
+                <w:lang w:val="en-US"/>
+              </w:rPr>
+              <w:t>T /</w:t>
+            </w:r>
             <w:r>
               <w:rPr>
                 <w:rFonts w:ascii="Garamond" w:hAnsi="Garamond"/>
@@ -6625,6 +7138,7 @@
           </w:tcPr>
           <w:p>
             <w:pPr>
+              <w:jc w:val="right"/>
               <w:rPr>
                 <w:rFonts w:ascii="Garamond" w:hAnsi="Garamond"/>
                 <w:i/>
@@ -7009,6 +7523,13 @@
             </w:pPr>
             <w:r>
               <w:rPr>
+                <w:rFonts w:ascii="Garamond" w:hAnsi="Garamond" w:hint="eastAsia"/>
+                <w:lang w:val="en-US"/>
+              </w:rPr>
+              <w:t xml:space="preserve">Mem </w:t>
+            </w:r>
+            <w:r>
+              <w:rPr>
                 <w:rFonts w:ascii="Garamond" w:hAnsi="Garamond"/>
                 <w:lang w:val="en-US"/>
               </w:rPr>
@@ -7361,6 +7882,13 @@
             </w:pPr>
             <w:r>
               <w:rPr>
+                <w:rFonts w:ascii="Garamond" w:hAnsi="Garamond" w:hint="eastAsia"/>
+                <w:lang w:val="en-US"/>
+              </w:rPr>
+              <w:t xml:space="preserve">Mem </w:t>
+            </w:r>
+            <w:r>
+              <w:rPr>
                 <w:rFonts w:ascii="Garamond" w:hAnsi="Garamond"/>
                 <w:lang w:val="en-US"/>
               </w:rPr>
@@ -7657,6 +8185,13 @@
             </w:pPr>
             <w:r>
               <w:rPr>
+                <w:rFonts w:ascii="Garamond" w:hAnsi="Garamond" w:hint="eastAsia"/>
+                <w:lang w:val="en-US"/>
+              </w:rPr>
+              <w:t xml:space="preserve">Mem </w:t>
+            </w:r>
+            <w:r>
+              <w:rPr>
                 <w:rFonts w:ascii="Garamond" w:hAnsi="Garamond"/>
                 <w:lang w:val="en-US"/>
               </w:rPr>
@@ -8786,6 +9321,7 @@
     <w:p>
       <w:pPr>
         <w:rPr>
+          <w:rFonts w:ascii="Garamond" w:hAnsi="Garamond"/>
           <w:lang w:val="en-US"/>
         </w:rPr>
       </w:pPr>
@@ -8793,19 +9329,202 @@
     <w:p>
       <w:pPr>
         <w:rPr>
+          <w:rFonts w:ascii="Garamond" w:hAnsi="Garamond" w:hint="eastAsia"/>
           <w:lang w:val="en-US"/>
         </w:rPr>
       </w:pPr>
     </w:p>
     <w:p>
       <w:pPr>
-        <w:jc w:val="center"/>
+        <w:rPr>
+          <w:rFonts w:hint="eastAsia"/>
+          <w:lang w:val="en-US"/>
+        </w:rPr>
+      </w:pPr>
+      <w:r>
+        <w:rPr>
+          <w:rFonts w:ascii="Garamond" w:hAnsi="Garamond"/>
+          <w:lang w:val="en-US"/>
+        </w:rPr>
+        <w:t>Sequence</w:t>
+      </w:r>
+      <w:r>
+        <w:rPr>
+          <w:rFonts w:ascii="Garamond" w:hAnsi="Garamond" w:hint="eastAsia"/>
+          <w:lang w:val="en-US"/>
+        </w:rPr>
+        <w:t xml:space="preserve"> /T: </w:t>
+      </w:r>
+      <w:r>
+        <w:rPr>
+          <w:rFonts w:ascii="Garamond" w:hAnsi="Garamond" w:hint="eastAsia"/>
+          <w:lang w:val="en-US"/>
+        </w:rPr>
+        <w:t>页面访问序列</w:t>
+      </w:r>
+      <w:r>
+        <w:rPr>
+          <w:rFonts w:ascii="Garamond" w:hAnsi="Garamond" w:hint="eastAsia"/>
+          <w:lang w:val="en-US"/>
+        </w:rPr>
+        <w:t xml:space="preserve"> | Frame: </w:t>
+      </w:r>
+      <w:r>
+        <w:rPr>
+          <w:rFonts w:ascii="Garamond" w:hAnsi="Garamond" w:hint="eastAsia"/>
+          <w:lang w:val="en-US"/>
+        </w:rPr>
+        <w:t>内存物理块</w:t>
+      </w:r>
+      <w:r>
+        <w:rPr>
+          <w:rFonts w:ascii="Garamond" w:hAnsi="Garamond" w:hint="eastAsia"/>
+          <w:lang w:val="en-US"/>
+        </w:rPr>
+        <w:t xml:space="preserve"> | Page Faults: </w:t>
+      </w:r>
+      <w:r>
+        <w:rPr>
+          <w:rFonts w:ascii="Garamond" w:hAnsi="Garamond" w:hint="eastAsia"/>
+          <w:lang w:val="en-US"/>
+        </w:rPr>
+        <w:t>缺页中断</w:t>
+      </w:r>
+      <w:r>
+        <w:rPr>
+          <w:rFonts w:ascii="Garamond" w:hAnsi="Garamond" w:hint="eastAsia"/>
+          <w:lang w:val="en-US"/>
+        </w:rPr>
+        <w:t xml:space="preserve"> | Page Replacements: </w:t>
+      </w:r>
+      <w:r>
+        <w:rPr>
+          <w:rFonts w:ascii="Garamond" w:hAnsi="Garamond" w:hint="eastAsia"/>
+          <w:lang w:val="en-US"/>
+        </w:rPr>
+        <w:t>页面置换</w:t>
+      </w:r>
+      <w:r>
+        <w:rPr>
+          <w:rFonts w:ascii="Garamond" w:hAnsi="Garamond" w:hint="eastAsia"/>
+          <w:lang w:val="en-US"/>
+        </w:rPr>
+        <w:t xml:space="preserve"> | Miss Ratio: </w:t>
+      </w:r>
+      <w:r>
+        <w:rPr>
+          <w:rFonts w:ascii="Garamond" w:hAnsi="Garamond" w:hint="eastAsia"/>
+          <w:lang w:val="en-US"/>
+        </w:rPr>
+        <w:t>缺页率</w:t>
+      </w:r>
+      <w:r>
+        <w:rPr>
+          <w:rFonts w:ascii="Garamond" w:hAnsi="Garamond" w:hint="eastAsia"/>
+          <w:lang w:val="en-US"/>
+        </w:rPr>
+        <w:t xml:space="preserve"> | </w:t>
+      </w:r>
+      <w:r>
+        <w:rPr>
+          <w:rFonts w:ascii="Garamond" w:hAnsi="Garamond" w:hint="eastAsia"/>
+          <w:b/>
+          <w:bCs/>
+          <w:lang w:val="en-US"/>
+        </w:rPr>
+        <w:t>请求分页式虚拟存储管理</w:t>
+      </w:r>
+    </w:p>
+    <w:p>
+      <w:pPr>
         <w:rPr>
           <w:rFonts w:ascii="Garamond" w:hAnsi="Garamond"/>
           <w:lang w:val="en-US"/>
         </w:rPr>
       </w:pPr>
     </w:p>
+    <w:p>
+      <w:pPr>
+        <w:rPr>
+          <w:rFonts w:ascii="Garamond" w:hAnsi="Garamond" w:hint="eastAsia"/>
+          <w:lang w:val="en-US"/>
+        </w:rPr>
+      </w:pPr>
+    </w:p>
+    <w:tbl>
+      <w:tblPr>
+        <w:tblStyle w:val="TableGrid"/>
+        <w:tblW w:w="0" w:type="auto"/>
+        <w:tblLook w:val="04A0" w:firstRow="1" w:lastRow="0" w:firstColumn="1" w:lastColumn="0" w:noHBand="0" w:noVBand="1"/>
+      </w:tblPr>
+      <w:tblGrid>
+        <w:gridCol w:w="669"/>
+        <w:gridCol w:w="598"/>
+        <w:gridCol w:w="1100"/>
+      </w:tblGrid>
+      <w:tr>
+        <w:tc>
+          <w:tcPr>
+            <w:tcW w:w="0" w:type="auto"/>
+          </w:tcPr>
+          <w:p>
+            <w:pPr>
+              <w:pStyle w:val="Caption"/>
+              <w:keepNext/>
+              <w:rPr>
+                <w:rFonts w:ascii="Garamond" w:hAnsi="Garamond" w:hint="eastAsia"/>
+              </w:rPr>
+            </w:pPr>
+            <w:r>
+              <w:rPr>
+                <w:rFonts w:ascii="Garamond" w:hAnsi="Garamond" w:hint="eastAsia"/>
+              </w:rPr>
+              <w:t>FIFO</w:t>
+            </w:r>
+          </w:p>
+        </w:tc>
+        <w:tc>
+          <w:tcPr>
+            <w:tcW w:w="0" w:type="auto"/>
+          </w:tcPr>
+          <w:p>
+            <w:pPr>
+              <w:pStyle w:val="Caption"/>
+              <w:keepNext/>
+              <w:rPr>
+                <w:rFonts w:ascii="Garamond" w:hAnsi="Garamond" w:hint="eastAsia"/>
+              </w:rPr>
+            </w:pPr>
+            <w:r>
+              <w:rPr>
+                <w:rFonts w:ascii="Garamond" w:hAnsi="Garamond" w:hint="eastAsia"/>
+              </w:rPr>
+              <w:t>LRU</w:t>
+            </w:r>
+          </w:p>
+        </w:tc>
+        <w:tc>
+          <w:tcPr>
+            <w:tcW w:w="0" w:type="auto"/>
+          </w:tcPr>
+          <w:p>
+            <w:pPr>
+              <w:pStyle w:val="Caption"/>
+              <w:keepNext/>
+              <w:rPr>
+                <w:rFonts w:ascii="Garamond" w:hAnsi="Garamond" w:hint="eastAsia"/>
+              </w:rPr>
+            </w:pPr>
+            <w:r>
+              <w:rPr>
+                <w:rFonts w:ascii="Garamond" w:hAnsi="Garamond" w:hint="eastAsia"/>
+              </w:rPr>
+              <w:t>OPT/MIN</w:t>
+            </w:r>
+          </w:p>
+        </w:tc>
+      </w:tr>
+    </w:tbl>
     <w:p>
       <w:pPr>
         <w:pStyle w:val="Caption"/>
@@ -8831,7 +9550,21 @@
         <w:rPr>
           <w:rFonts w:ascii="Garamond" w:hAnsi="Garamond"/>
         </w:rPr>
-        <w:t xml:space="preserve"> 4 Page Frames</w:t>
+        <w:t xml:space="preserve"> </w:t>
+      </w:r>
+      <w:r>
+        <w:rPr>
+          <w:rFonts w:ascii="Garamond" w:hAnsi="Garamond"/>
+          <w:b/>
+          <w:bCs/>
+        </w:rPr>
+        <w:t>4</w:t>
+      </w:r>
+      <w:r>
+        <w:rPr>
+          <w:rFonts w:ascii="Garamond" w:hAnsi="Garamond"/>
+        </w:rPr>
+        <w:t xml:space="preserve"> Page Frames</w:t>
       </w:r>
     </w:p>
     <w:tbl>
@@ -8880,6 +9613,7 @@
           </w:tcPr>
           <w:p>
             <w:pPr>
+              <w:jc w:val="right"/>
               <w:rPr>
                 <w:rFonts w:ascii="Garamond" w:hAnsi="Garamond"/>
                 <w:i/>
@@ -8887,6 +9621,15 @@
                 <w:lang w:val="en-US"/>
               </w:rPr>
             </w:pPr>
+            <w:r>
+              <w:rPr>
+                <w:rFonts w:ascii="Garamond" w:hAnsi="Garamond" w:hint="eastAsia"/>
+                <w:i/>
+                <w:iCs/>
+                <w:lang w:val="en-US"/>
+              </w:rPr>
+              <w:t>T /</w:t>
+            </w:r>
             <w:r>
               <w:rPr>
                 <w:rFonts w:ascii="Garamond" w:hAnsi="Garamond"/>
@@ -9417,6 +10160,7 @@
           </w:tcPr>
           <w:p>
             <w:pPr>
+              <w:jc w:val="right"/>
               <w:rPr>
                 <w:rFonts w:ascii="Garamond" w:hAnsi="Garamond"/>
                 <w:i/>
@@ -9801,6 +10545,13 @@
             </w:pPr>
             <w:r>
               <w:rPr>
+                <w:rFonts w:ascii="Garamond" w:hAnsi="Garamond" w:hint="eastAsia"/>
+                <w:lang w:val="en-US"/>
+              </w:rPr>
+              <w:t xml:space="preserve">Mem </w:t>
+            </w:r>
+            <w:r>
+              <w:rPr>
                 <w:rFonts w:ascii="Garamond" w:hAnsi="Garamond"/>
                 <w:lang w:val="en-US"/>
               </w:rPr>
@@ -10153,6 +10904,13 @@
             </w:pPr>
             <w:r>
               <w:rPr>
+                <w:rFonts w:ascii="Garamond" w:hAnsi="Garamond" w:hint="eastAsia"/>
+                <w:lang w:val="en-US"/>
+              </w:rPr>
+              <w:t xml:space="preserve">Mem </w:t>
+            </w:r>
+            <w:r>
+              <w:rPr>
                 <w:rFonts w:ascii="Garamond" w:hAnsi="Garamond"/>
                 <w:lang w:val="en-US"/>
               </w:rPr>
@@ -10449,6 +11207,13 @@
             </w:pPr>
             <w:r>
               <w:rPr>
+                <w:rFonts w:ascii="Garamond" w:hAnsi="Garamond" w:hint="eastAsia"/>
+                <w:lang w:val="en-US"/>
+              </w:rPr>
+              <w:t xml:space="preserve">Mem </w:t>
+            </w:r>
+            <w:r>
+              <w:rPr>
                 <w:rFonts w:ascii="Garamond" w:hAnsi="Garamond"/>
                 <w:lang w:val="en-US"/>
               </w:rPr>
@@ -10746,6 +11511,13 @@
             </w:pPr>
             <w:r>
               <w:rPr>
+                <w:rFonts w:ascii="Garamond" w:hAnsi="Garamond" w:hint="eastAsia"/>
+                <w:lang w:val="en-US"/>
+              </w:rPr>
+              <w:t xml:space="preserve">Mem </w:t>
+            </w:r>
+            <w:r>
+              <w:rPr>
                 <w:rFonts w:ascii="Garamond" w:hAnsi="Garamond"/>
                 <w:lang w:val="en-US"/>
               </w:rPr>
@@ -11931,18 +12703,13 @@
     <w:p>
       <w:pPr>
         <w:rPr>
-          <w:lang w:val="en-US"/>
-        </w:rPr>
-      </w:pPr>
-    </w:p>
-    <w:p>
-      <w:pPr>
-        <w:rPr>
+          <w:rFonts w:hint="eastAsia"/>
           <w:lang w:val="en-US"/>
         </w:rPr>
       </w:pPr>
     </w:p>
     <w:sectPr>
+      <w:footerReference w:type="default" r:id="rId6"/>
       <w:pgSz w:w="16838" w:h="11906" w:orient="landscape"/>
       <w:pgMar w:top="720" w:right="720" w:bottom="720" w:left="720" w:header="708" w:footer="708" w:gutter="0"/>
       <w:cols w:space="708"/>
@@ -11950,6 +12717,96 @@
     </w:sectPr>
   </w:body>
 </w:document>
+</file>
+
+<file path=word/endnotes.xml><?xml version="1.0" encoding="utf-8"?>
+<w:endnotes xmlns:wpc="http://schemas.microsoft.com/office/word/2010/wordprocessingCanvas" xmlns:cx="http://schemas.microsoft.com/office/drawing/2014/chartex" xmlns:cx1="http://schemas.microsoft.com/office/drawing/2015/9/8/chartex" xmlns:cx2="http://schemas.microsoft.com/office/drawing/2015/10/21/chartex" xmlns:cx3="http://schemas.microsoft.com/office/drawing/2016/5/9/chartex" xmlns:cx4="http://schemas.microsoft.com/office/drawing/2016/5/10/chartex" xmlns:cx5="http://schemas.microsoft.com/office/drawing/2016/5/11/chartex" xmlns:cx6="http://schemas.microsoft.com/office/drawing/2016/5/12/chartex" xmlns:cx7="http://schemas.microsoft.com/office/drawing/2016/5/13/chartex" xmlns:cx8="http://schemas.microsoft.com/office/drawing/2016/5/14/chartex" xmlns:mc="http://schemas.openxmlformats.org/markup-compatibility/2006" xmlns:aink="http://schemas.microsoft.com/office/drawing/2016/ink" xmlns:am3d="http://schemas.microsoft.com/office/drawing/2017/model3d" xmlns:o="urn:schemas-microsoft-com:office:office" xmlns:oel="http://schemas.microsoft.com/office/2019/extlst" xmlns:r="http://schemas.openxmlformats.org/officeDocument/2006/relationships" xmlns:m="http://schemas.openxmlformats.org/officeDocument/2006/math" xmlns:v="urn:schemas-microsoft-com:vml" xmlns:wp14="http://schemas.microsoft.com/office/word/2010/wordprocessingDrawing" xmlns:wp="http://schemas.openxmlformats.org/drawingml/2006/wordprocessingDrawing" xmlns:w10="urn:schemas-microsoft-com:office:word" xmlns:w="http://schemas.openxmlformats.org/wordprocessingml/2006/main" xmlns:w14="http://schemas.microsoft.com/office/word/2010/wordml" xmlns:w15="http://schemas.microsoft.com/office/word/2012/wordml" xmlns:w16cex="http://schemas.microsoft.com/office/word/2018/wordml/cex" xmlns:w16cid="http://schemas.microsoft.com/office/word/2016/wordml/cid" xmlns:w16="http://schemas.microsoft.com/office/word/2018/wordml" xmlns:w16du="http://schemas.microsoft.com/office/word/2023/wordml/word16du" xmlns:w16sdtdh="http://schemas.microsoft.com/office/word/2020/wordml/sdtdatahash" xmlns:w16sdtfl="http://schemas.microsoft.com/office/word/2024/wordml/sdtformatlock" xmlns:w16se="http://schemas.microsoft.com/office/word/2015/wordml/symex" xmlns:wpg="http://schemas.microsoft.com/office/word/2010/wordprocessingGroup" xmlns:wpi="http://schemas.microsoft.com/office/word/2010/wordprocessingInk" xmlns:wne="http://schemas.microsoft.com/office/word/2006/wordml" xmlns:wps="http://schemas.microsoft.com/office/word/2010/wordprocessingShape" mc:Ignorable="w14 w15 w16se w16cid w16 w16cex w16sdtdh w16sdtfl w16du wp14">
+  <w:endnote w:type="separator" w:id="-1">
+    <w:p>
+      <w:pPr>
+        <w:spacing w:after="0" w:line="240" w:lineRule="auto"/>
+      </w:pPr>
+      <w:r>
+        <w:separator/>
+      </w:r>
+    </w:p>
+  </w:endnote>
+  <w:endnote w:type="continuationSeparator" w:id="0">
+    <w:p>
+      <w:pPr>
+        <w:spacing w:after="0" w:line="240" w:lineRule="auto"/>
+      </w:pPr>
+      <w:r>
+        <w:continuationSeparator/>
+      </w:r>
+    </w:p>
+  </w:endnote>
+</w:endnotes>
+</file>
+
+<file path=word/footer1.xml><?xml version="1.0" encoding="utf-8"?>
+<w:ftr xmlns:wpc="http://schemas.microsoft.com/office/word/2010/wordprocessingCanvas" xmlns:cx="http://schemas.microsoft.com/office/drawing/2014/chartex" xmlns:cx1="http://schemas.microsoft.com/office/drawing/2015/9/8/chartex" xmlns:cx2="http://schemas.microsoft.com/office/drawing/2015/10/21/chartex" xmlns:cx3="http://schemas.microsoft.com/office/drawing/2016/5/9/chartex" xmlns:cx4="http://schemas.microsoft.com/office/drawing/2016/5/10/chartex" xmlns:cx5="http://schemas.microsoft.com/office/drawing/2016/5/11/chartex" xmlns:cx6="http://schemas.microsoft.com/office/drawing/2016/5/12/chartex" xmlns:cx7="http://schemas.microsoft.com/office/drawing/2016/5/13/chartex" xmlns:cx8="http://schemas.microsoft.com/office/drawing/2016/5/14/chartex" xmlns:mc="http://schemas.openxmlformats.org/markup-compatibility/2006" xmlns:aink="http://schemas.microsoft.com/office/drawing/2016/ink" xmlns:am3d="http://schemas.microsoft.com/office/drawing/2017/model3d" xmlns:o="urn:schemas-microsoft-com:office:office" xmlns:oel="http://schemas.microsoft.com/office/2019/extlst" xmlns:r="http://schemas.openxmlformats.org/officeDocument/2006/relationships" xmlns:m="http://schemas.openxmlformats.org/officeDocument/2006/math" xmlns:v="urn:schemas-microsoft-com:vml" xmlns:wp14="http://schemas.microsoft.com/office/word/2010/wordprocessingDrawing" xmlns:wp="http://schemas.openxmlformats.org/drawingml/2006/wordprocessingDrawing" xmlns:w10="urn:schemas-microsoft-com:office:word" xmlns:w="http://schemas.openxmlformats.org/wordprocessingml/2006/main" xmlns:w14="http://schemas.microsoft.com/office/word/2010/wordml" xmlns:w15="http://schemas.microsoft.com/office/word/2012/wordml" xmlns:w16cex="http://schemas.microsoft.com/office/word/2018/wordml/cex" xmlns:w16cid="http://schemas.microsoft.com/office/word/2016/wordml/cid" xmlns:w16="http://schemas.microsoft.com/office/word/2018/wordml" xmlns:w16du="http://schemas.microsoft.com/office/word/2023/wordml/word16du" xmlns:w16sdtdh="http://schemas.microsoft.com/office/word/2020/wordml/sdtdatahash" xmlns:w16sdtfl="http://schemas.microsoft.com/office/word/2024/wordml/sdtformatlock" xmlns:w16se="http://schemas.microsoft.com/office/word/2015/wordml/symex" xmlns:wpg="http://schemas.microsoft.com/office/word/2010/wordprocessingGroup" xmlns:wpi="http://schemas.microsoft.com/office/word/2010/wordprocessingInk" xmlns:wne="http://schemas.microsoft.com/office/word/2006/wordml" xmlns:wps="http://schemas.microsoft.com/office/word/2010/wordprocessingShape" mc:Ignorable="w14 w15 w16se w16cid w16 w16cex w16sdtdh w16sdtfl w16du wp14">
+  <w:p>
+    <w:pPr>
+      <w:pStyle w:val="Footer"/>
+      <w:rPr>
+        <w:rFonts w:hint="eastAsia"/>
+      </w:rPr>
+    </w:pPr>
+    <w:r>
+      <w:t>Sun Jun  1 22:33:47 CST 2025</w:t>
+    </w:r>
+    <w:r>
+      <w:ptab w:relativeTo="margin" w:alignment="center" w:leader="none"/>
+    </w:r>
+    <w:r>
+      <w:rPr>
+        <w:rFonts w:hint="eastAsia"/>
+      </w:rPr>
+      <w:t>v</w:t>
+    </w:r>
+    <w:r>
+      <w:rPr>
+        <w:rFonts w:hint="eastAsia"/>
+      </w:rPr>
+      <w:t>1.0</w:t>
+    </w:r>
+    <w:r>
+      <w:ptab w:relativeTo="margin" w:alignment="right" w:leader="none"/>
+    </w:r>
+    <w:r>
+      <w:rPr>
+        <w:rFonts w:hint="eastAsia"/>
+      </w:rPr>
+      <w:t>@mql</w:t>
+    </w:r>
+  </w:p>
+</w:ftr>
+</file>
+
+<file path=word/footnotes.xml><?xml version="1.0" encoding="utf-8"?>
+<w:footnotes xmlns:wpc="http://schemas.microsoft.com/office/word/2010/wordprocessingCanvas" xmlns:cx="http://schemas.microsoft.com/office/drawing/2014/chartex" xmlns:cx1="http://schemas.microsoft.com/office/drawing/2015/9/8/chartex" xmlns:cx2="http://schemas.microsoft.com/office/drawing/2015/10/21/chartex" xmlns:cx3="http://schemas.microsoft.com/office/drawing/2016/5/9/chartex" xmlns:cx4="http://schemas.microsoft.com/office/drawing/2016/5/10/chartex" xmlns:cx5="http://schemas.microsoft.com/office/drawing/2016/5/11/chartex" xmlns:cx6="http://schemas.microsoft.com/office/drawing/2016/5/12/chartex" xmlns:cx7="http://schemas.microsoft.com/office/drawing/2016/5/13/chartex" xmlns:cx8="http://schemas.microsoft.com/office/drawing/2016/5/14/chartex" xmlns:mc="http://schemas.openxmlformats.org/markup-compatibility/2006" xmlns:aink="http://schemas.microsoft.com/office/drawing/2016/ink" xmlns:am3d="http://schemas.microsoft.com/office/drawing/2017/model3d" xmlns:o="urn:schemas-microsoft-com:office:office" xmlns:oel="http://schemas.microsoft.com/office/2019/extlst" xmlns:r="http://schemas.openxmlformats.org/officeDocument/2006/relationships" xmlns:m="http://schemas.openxmlformats.org/officeDocument/2006/math" xmlns:v="urn:schemas-microsoft-com:vml" xmlns:wp14="http://schemas.microsoft.com/office/word/2010/wordprocessingDrawing" xmlns:wp="http://schemas.openxmlformats.org/drawingml/2006/wordprocessingDrawing" xmlns:w10="urn:schemas-microsoft-com:office:word" xmlns:w="http://schemas.openxmlformats.org/wordprocessingml/2006/main" xmlns:w14="http://schemas.microsoft.com/office/word/2010/wordml" xmlns:w15="http://schemas.microsoft.com/office/word/2012/wordml" xmlns:w16cex="http://schemas.microsoft.com/office/word/2018/wordml/cex" xmlns:w16cid="http://schemas.microsoft.com/office/word/2016/wordml/cid" xmlns:w16="http://schemas.microsoft.com/office/word/2018/wordml" xmlns:w16du="http://schemas.microsoft.com/office/word/2023/wordml/word16du" xmlns:w16sdtdh="http://schemas.microsoft.com/office/word/2020/wordml/sdtdatahash" xmlns:w16sdtfl="http://schemas.microsoft.com/office/word/2024/wordml/sdtformatlock" xmlns:w16se="http://schemas.microsoft.com/office/word/2015/wordml/symex" xmlns:wpg="http://schemas.microsoft.com/office/word/2010/wordprocessingGroup" xmlns:wpi="http://schemas.microsoft.com/office/word/2010/wordprocessingInk" xmlns:wne="http://schemas.microsoft.com/office/word/2006/wordml" xmlns:wps="http://schemas.microsoft.com/office/word/2010/wordprocessingShape" mc:Ignorable="w14 w15 w16se w16cid w16 w16cex w16sdtdh w16sdtfl w16du wp14">
+  <w:footnote w:type="separator" w:id="-1">
+    <w:p>
+      <w:pPr>
+        <w:spacing w:after="0" w:line="240" w:lineRule="auto"/>
+      </w:pPr>
+      <w:r>
+        <w:separator/>
+      </w:r>
+    </w:p>
+  </w:footnote>
+  <w:footnote w:type="continuationSeparator" w:id="0">
+    <w:p>
+      <w:pPr>
+        <w:spacing w:after="0" w:line="240" w:lineRule="auto"/>
+      </w:pPr>
+      <w:r>
+        <w:continuationSeparator/>
+      </w:r>
+    </w:p>
+  </w:footnote>
+</w:footnotes>
 </file>
 
 <file path=word/styles.xml><?xml version="1.0" encoding="utf-8"?>
@@ -12982,6 +13839,50 @@
       <w:szCs w:val="20"/>
     </w:rPr>
   </w:style>
+  <w:style w:type="paragraph" w:styleId="Header">
+    <w:name w:val="header"/>
+    <w:basedOn w:val="Normal"/>
+    <w:link w:val="HeaderChar"/>
+    <w:uiPriority w:val="99"/>
+    <w:unhideWhenUsed/>
+    <w:rsid w:val="003C3D58"/>
+    <w:pPr>
+      <w:tabs>
+        <w:tab w:val="center" w:pos="4680"/>
+        <w:tab w:val="right" w:pos="9360"/>
+      </w:tabs>
+      <w:spacing w:after="0" w:line="240" w:lineRule="auto"/>
+    </w:pPr>
+  </w:style>
+  <w:style w:type="character" w:customStyle="1" w:styleId="HeaderChar">
+    <w:name w:val="Header Char"/>
+    <w:basedOn w:val="DefaultParagraphFont"/>
+    <w:link w:val="Header"/>
+    <w:uiPriority w:val="99"/>
+    <w:rsid w:val="003C3D58"/>
+  </w:style>
+  <w:style w:type="paragraph" w:styleId="Footer">
+    <w:name w:val="footer"/>
+    <w:basedOn w:val="Normal"/>
+    <w:link w:val="FooterChar"/>
+    <w:uiPriority w:val="99"/>
+    <w:unhideWhenUsed/>
+    <w:rsid w:val="003C3D58"/>
+    <w:pPr>
+      <w:tabs>
+        <w:tab w:val="center" w:pos="4680"/>
+        <w:tab w:val="right" w:pos="9360"/>
+      </w:tabs>
+      <w:spacing w:after="0" w:line="240" w:lineRule="auto"/>
+    </w:pPr>
+  </w:style>
+  <w:style w:type="character" w:customStyle="1" w:styleId="FooterChar">
+    <w:name w:val="Footer Char"/>
+    <w:basedOn w:val="DefaultParagraphFont"/>
+    <w:link w:val="Footer"/>
+    <w:uiPriority w:val="99"/>
+    <w:rsid w:val="003C3D58"/>
+  </w:style>
 </w:styles>
 </file>
 

</xml_diff>